<commit_message>
Adiciona link para o código completo do projeto no relatório em formato DOCX e PDF, facilitando o acesso ao repositório no GitHub.
</commit_message>
<xml_diff>
--- a/stm32_rede_neural/relatorio.docx
+++ b/stm32_rede_neural/relatorio.docx
@@ -56,7 +56,15 @@
         </w:numPr>
       </w:pPr>
       <w:r>
-        <w:t>Conversão para linguagem C utilizando emlearn;</w:t>
+        <w:t xml:space="preserve">Conversão para linguagem C utilizando </w:t>
+      </w:r>
+      <w:proofErr w:type="spellStart"/>
+      <w:r>
+        <w:t>emlearn</w:t>
+      </w:r>
+      <w:proofErr w:type="spellEnd"/>
+      <w:r>
+        <w:t>;</w:t>
       </w:r>
     </w:p>
     <w:p>
@@ -68,7 +76,15 @@
         </w:numPr>
       </w:pPr>
       <w:r>
-        <w:t>Código em python para enviar o dataset via serial;</w:t>
+        <w:t xml:space="preserve">Código em </w:t>
+      </w:r>
+      <w:proofErr w:type="spellStart"/>
+      <w:r>
+        <w:t>python</w:t>
+      </w:r>
+      <w:proofErr w:type="spellEnd"/>
+      <w:r>
+        <w:t xml:space="preserve"> para enviar o dataset via serial;</w:t>
       </w:r>
     </w:p>
     <w:p>
@@ -107,13 +123,79 @@
         <w:tab/>
         <w:t xml:space="preserve">Para esse trabalho foi utilizado o dataset </w:t>
       </w:r>
+      <w:proofErr w:type="spellStart"/>
       <w:r>
         <w:rPr>
           <w:i/>
           <w:iCs/>
         </w:rPr>
-        <w:t>Optical Recognition of Handwritten Digits</w:t>
-      </w:r>
+        <w:t>Optical</w:t>
+      </w:r>
+      <w:proofErr w:type="spellEnd"/>
+      <w:r>
+        <w:rPr>
+          <w:i/>
+          <w:iCs/>
+        </w:rPr>
+        <w:t xml:space="preserve"> </w:t>
+      </w:r>
+      <w:proofErr w:type="spellStart"/>
+      <w:r>
+        <w:rPr>
+          <w:i/>
+          <w:iCs/>
+        </w:rPr>
+        <w:t>Recognition</w:t>
+      </w:r>
+      <w:proofErr w:type="spellEnd"/>
+      <w:r>
+        <w:rPr>
+          <w:i/>
+          <w:iCs/>
+        </w:rPr>
+        <w:t xml:space="preserve"> </w:t>
+      </w:r>
+      <w:proofErr w:type="spellStart"/>
+      <w:r>
+        <w:rPr>
+          <w:i/>
+          <w:iCs/>
+        </w:rPr>
+        <w:t>of</w:t>
+      </w:r>
+      <w:proofErr w:type="spellEnd"/>
+      <w:r>
+        <w:rPr>
+          <w:i/>
+          <w:iCs/>
+        </w:rPr>
+        <w:t xml:space="preserve"> </w:t>
+      </w:r>
+      <w:proofErr w:type="spellStart"/>
+      <w:r>
+        <w:rPr>
+          <w:i/>
+          <w:iCs/>
+        </w:rPr>
+        <w:t>Handwritten</w:t>
+      </w:r>
+      <w:proofErr w:type="spellEnd"/>
+      <w:r>
+        <w:rPr>
+          <w:i/>
+          <w:iCs/>
+        </w:rPr>
+        <w:t xml:space="preserve"> </w:t>
+      </w:r>
+      <w:proofErr w:type="spellStart"/>
+      <w:r>
+        <w:rPr>
+          <w:i/>
+          <w:iCs/>
+        </w:rPr>
+        <w:t>Digits</w:t>
+      </w:r>
+      <w:proofErr w:type="spellEnd"/>
       <w:r>
         <w:rPr>
           <w:i/>
@@ -122,7 +204,15 @@
         <w:t xml:space="preserve">. </w:t>
       </w:r>
       <w:r>
-        <w:t>O dataset consiste em uma matrix 8x8 (64 entradas) com valores de 0-15 onde cada atributo representa a cor de um pixel. As classes resultantes são os números de 0 a 9. Cada grupo possui aproximadamente 180 amostras.</w:t>
+        <w:t xml:space="preserve">O dataset consiste em uma </w:t>
+      </w:r>
+      <w:proofErr w:type="spellStart"/>
+      <w:r>
+        <w:t>matrix</w:t>
+      </w:r>
+      <w:proofErr w:type="spellEnd"/>
+      <w:r>
+        <w:t xml:space="preserve"> 8x8 (64 entradas) com valores de 0-15 onde cada atributo representa a cor de um pixel. As classes resultantes são os números de 0 a 9. Cada grupo possui aproximadamente 180 amostras.</w:t>
       </w:r>
     </w:p>
     <w:p>
@@ -1144,14 +1234,40 @@
       </w:pPr>
       <w:r>
         <w:tab/>
-        <w:t xml:space="preserve">O próximo passo foi converter a rede neural para C utilizando o Emlearn. Aqui eu tive um pouco de dificuldade, pois por algum motivo que não consegui determinar, importar o emlearn em um arquivo que está importando o sklearn causa um erro. Portanto, a solução foi criar um outro arquivo que </w:t>
+        <w:t xml:space="preserve">O próximo passo foi converter a rede neural para C utilizando o </w:t>
+      </w:r>
+      <w:proofErr w:type="spellStart"/>
+      <w:r>
+        <w:t>Emlearn</w:t>
+      </w:r>
+      <w:proofErr w:type="spellEnd"/>
+      <w:r>
+        <w:t xml:space="preserve">. Aqui eu tive um pouco de dificuldade, pois por algum motivo que não consegui determinar, importar o </w:t>
+      </w:r>
+      <w:proofErr w:type="spellStart"/>
+      <w:r>
+        <w:t>emlearn</w:t>
+      </w:r>
+      <w:proofErr w:type="spellEnd"/>
+      <w:r>
+        <w:t xml:space="preserve"> em um arquivo que está importando o </w:t>
+      </w:r>
+      <w:proofErr w:type="spellStart"/>
+      <w:r>
+        <w:t>sklearn</w:t>
+      </w:r>
+      <w:proofErr w:type="spellEnd"/>
+      <w:r>
+        <w:t xml:space="preserve"> causa um erro. Portanto, a solução foi criar um outro arquivo que </w:t>
       </w:r>
       <w:r>
         <w:t xml:space="preserve">lê a rede neural treinada previamente através de um arquivo temporário criado com </w:t>
       </w:r>
+      <w:proofErr w:type="spellStart"/>
       <w:r>
         <w:t>joblib.dump</w:t>
       </w:r>
+      <w:proofErr w:type="spellEnd"/>
       <w:r>
         <w:t>.</w:t>
       </w:r>
@@ -1162,7 +1278,23 @@
       </w:pPr>
       <w:r>
         <w:tab/>
-        <w:t>Isso permitiu ter 1 arquivo com emlearn e outro com o sklearn, e assim resolveu o conflito entre os pacotes.</w:t>
+        <w:t xml:space="preserve">Isso permitiu ter 1 arquivo com </w:t>
+      </w:r>
+      <w:proofErr w:type="spellStart"/>
+      <w:r>
+        <w:t>emlearn</w:t>
+      </w:r>
+      <w:proofErr w:type="spellEnd"/>
+      <w:r>
+        <w:t xml:space="preserve"> e outro com o </w:t>
+      </w:r>
+      <w:proofErr w:type="spellStart"/>
+      <w:r>
+        <w:t>sklearn</w:t>
+      </w:r>
+      <w:proofErr w:type="spellEnd"/>
+      <w:r>
+        <w:t>, e assim resolveu o conflito entre os pacotes.</w:t>
       </w:r>
     </w:p>
     <w:p>
@@ -1187,7 +1319,39 @@
       </w:pPr>
       <w:r>
         <w:tab/>
-        <w:t>O terceiro ponto foi a criação de um terminal em python para enviar os dados. Para isso foi utilizado o pyserial conforme os exemplos de aula. Já que os dados do dataset são inteiros, foi possível otimizar o payload fazendo com que cada atributo corresponda a um byte da string, e cada linha seja enviada por inteiro para o microcontrolador.</w:t>
+        <w:t xml:space="preserve">O terceiro ponto foi a criação de um terminal em </w:t>
+      </w:r>
+      <w:proofErr w:type="spellStart"/>
+      <w:r>
+        <w:t>python</w:t>
+      </w:r>
+      <w:proofErr w:type="spellEnd"/>
+      <w:r>
+        <w:t xml:space="preserve"> para enviar os dados. Para isso foi utilizado o </w:t>
+      </w:r>
+      <w:proofErr w:type="spellStart"/>
+      <w:r>
+        <w:t>pyserial</w:t>
+      </w:r>
+      <w:proofErr w:type="spellEnd"/>
+      <w:r>
+        <w:t xml:space="preserve"> conforme os exemplos de aula. Já que os dados do dataset são inteiros, foi possível otimizar o </w:t>
+      </w:r>
+      <w:proofErr w:type="spellStart"/>
+      <w:r>
+        <w:t>payload</w:t>
+      </w:r>
+      <w:proofErr w:type="spellEnd"/>
+      <w:r>
+        <w:t xml:space="preserve"> fazendo com que cada atributo corresponda a um byte da </w:t>
+      </w:r>
+      <w:proofErr w:type="spellStart"/>
+      <w:r>
+        <w:t>string</w:t>
+      </w:r>
+      <w:proofErr w:type="spellEnd"/>
+      <w:r>
+        <w:t>, e cada linha seja enviada por inteiro para o microcontrolador.</w:t>
       </w:r>
     </w:p>
     <w:p>
@@ -1196,7 +1360,11 @@
       </w:pPr>
       <w:r>
         <w:tab/>
-        <w:t>O código também aguarda a resposta via serial no formato “ok</w:t>
+        <w:t>O código também aguarda a resposta via serial no formato “</w:t>
+      </w:r>
+      <w:proofErr w:type="spellStart"/>
+      <w:r>
+        <w:t>ok</w:t>
       </w:r>
       <w:r>
         <w:rPr>
@@ -1205,6 +1373,7 @@
         </w:rPr>
         <w:t>X</w:t>
       </w:r>
+      <w:proofErr w:type="spellEnd"/>
       <w:r>
         <w:t xml:space="preserve">”, onde </w:t>
       </w:r>
@@ -1254,7 +1423,39 @@
         <w:t xml:space="preserve">o código do microcontrolador foi configurado utilizando </w:t>
       </w:r>
       <w:r>
-        <w:t>a UART conectada à porta USB. O código em si é simples, sendo somente um pooling no buffer de recepção que quando há 64 bytes o código lê, converte para float (por causa da implementação do emlearn), calcula a saída e retorna via serial. O laço while principal pode ser observado abaixo:</w:t>
+        <w:t xml:space="preserve">a UART conectada à porta USB. O código em si é simples, sendo somente um </w:t>
+      </w:r>
+      <w:proofErr w:type="spellStart"/>
+      <w:r>
+        <w:t>pooling</w:t>
+      </w:r>
+      <w:proofErr w:type="spellEnd"/>
+      <w:r>
+        <w:t xml:space="preserve"> no buffer de recepção que quando há 64 bytes o código lê, converte para </w:t>
+      </w:r>
+      <w:proofErr w:type="spellStart"/>
+      <w:r>
+        <w:t>float</w:t>
+      </w:r>
+      <w:proofErr w:type="spellEnd"/>
+      <w:r>
+        <w:t xml:space="preserve"> (por causa da implementação do </w:t>
+      </w:r>
+      <w:proofErr w:type="spellStart"/>
+      <w:r>
+        <w:t>emlearn</w:t>
+      </w:r>
+      <w:proofErr w:type="spellEnd"/>
+      <w:r>
+        <w:t xml:space="preserve">), calcula a saída e retorna via serial. O laço </w:t>
+      </w:r>
+      <w:proofErr w:type="spellStart"/>
+      <w:r>
+        <w:t>while</w:t>
+      </w:r>
+      <w:proofErr w:type="spellEnd"/>
+      <w:r>
+        <w:t xml:space="preserve"> principal pode ser observado abaixo:</w:t>
       </w:r>
     </w:p>
     <w:p>
@@ -1262,6 +1463,9 @@
         <w:jc w:val="both"/>
       </w:pPr>
       <w:r>
+        <w:rPr>
+          <w:noProof/>
+        </w:rPr>
         <w:lastRenderedPageBreak/>
         <w:drawing>
           <wp:inline distT="0" distB="0" distL="0" distR="0" wp14:anchorId="338E54B5" wp14:editId="73A05694">
@@ -1339,7 +1543,15 @@
         <w:t>, o modelo foi treinado novamente utilizando o conjunto</w:t>
       </w:r>
       <w:r>
-        <w:t xml:space="preserve"> de treino+validação e obteve </w:t>
+        <w:t xml:space="preserve"> de </w:t>
+      </w:r>
+      <w:proofErr w:type="spellStart"/>
+      <w:r>
+        <w:t>treino+validação</w:t>
+      </w:r>
+      <w:proofErr w:type="spellEnd"/>
+      <w:r>
+        <w:t xml:space="preserve"> e obteve </w:t>
       </w:r>
       <w:r>
         <w:t>96</w:t>
@@ -1369,8 +1581,37 @@
       </w:pPr>
       <w:r>
         <w:tab/>
-        <w:t>O artigo Luca (2020) atingiu 92% utilizando uma rede MLP com a função de ativação ReLU, que é a mesma utilizada nesse trabalho.</w:t>
-      </w:r>
+        <w:t xml:space="preserve">O artigo Luca (2020) atingiu 92% utilizando uma rede MLP com a função de ativação </w:t>
+      </w:r>
+      <w:proofErr w:type="spellStart"/>
+      <w:r>
+        <w:t>ReLU</w:t>
+      </w:r>
+      <w:proofErr w:type="spellEnd"/>
+      <w:r>
+        <w:t>, que é a mesma utilizada nesse trabalho.</w:t>
+      </w:r>
+    </w:p>
+    <w:p>
+      <w:pPr>
+        <w:jc w:val="both"/>
+      </w:pPr>
+    </w:p>
+    <w:p>
+      <w:pPr>
+        <w:jc w:val="both"/>
+      </w:pPr>
+      <w:r>
+        <w:t xml:space="preserve">O código completo do projeto pode ser obtido em: </w:t>
+      </w:r>
+      <w:hyperlink r:id="rId7" w:history="1">
+        <w:r>
+          <w:rPr>
+            <w:rStyle w:val="Hyperlink"/>
+          </w:rPr>
+          <w:t>https://github.com/dfantonio/UFRGS-ELE401/tree/main/stm32_rede_neural</w:t>
+        </w:r>
+      </w:hyperlink>
     </w:p>
     <w:p>
       <w:pPr>
@@ -1393,14 +1634,26 @@
         <w:rPr>
           <w:b/>
           <w:bCs/>
+          <w:lang w:val="en-US"/>
         </w:rPr>
       </w:pPr>
+      <w:proofErr w:type="spellStart"/>
       <w:r>
         <w:rPr>
           <w:b/>
           <w:bCs/>
+          <w:lang w:val="en-US"/>
         </w:rPr>
-        <w:t>Referências:</w:t>
+        <w:t>Referências</w:t>
+      </w:r>
+      <w:proofErr w:type="spellEnd"/>
+      <w:r>
+        <w:rPr>
+          <w:b/>
+          <w:bCs/>
+          <w:lang w:val="en-US"/>
+        </w:rPr>
+        <w:t>:</w:t>
       </w:r>
     </w:p>
     <w:p>
@@ -1411,7 +1664,21 @@
         <w:rPr>
           <w:lang w:val="en-US"/>
         </w:rPr>
-        <w:t xml:space="preserve">Parisi, Luca. (2020). m-arcsinh: An Efficient and Reliable Function for SVM and MLP in scikit-learn. </w:t>
+        <w:t>Parisi, Luca. (2020). m-</w:t>
+      </w:r>
+      <w:proofErr w:type="spellStart"/>
+      <w:r>
+        <w:rPr>
+          <w:lang w:val="en-US"/>
+        </w:rPr>
+        <w:t>arcsinh</w:t>
+      </w:r>
+      <w:proofErr w:type="spellEnd"/>
+      <w:r>
+        <w:rPr>
+          <w:lang w:val="en-US"/>
+        </w:rPr>
+        <w:t xml:space="preserve">: An Efficient and Reliable Function for SVM and MLP in scikit-learn. </w:t>
       </w:r>
       <w:r>
         <w:t>10.48550/arXiv.2009.07530.</w:t>
@@ -2267,6 +2534,7 @@
   <w:style w:type="character" w:default="1" w:styleId="Fontepargpadro">
     <w:name w:val="Default Paragraph Font"/>
     <w:uiPriority w:val="1"/>
+    <w:semiHidden/>
     <w:unhideWhenUsed/>
   </w:style>
   <w:style w:type="table" w:default="1" w:styleId="Tabelanormal">
@@ -2578,6 +2846,29 @@
       <w:smallCaps/>
       <w:color w:val="0F4761" w:themeColor="accent1" w:themeShade="BF"/>
       <w:spacing w:val="5"/>
+    </w:rPr>
+  </w:style>
+  <w:style w:type="character" w:styleId="Hyperlink">
+    <w:name w:val="Hyperlink"/>
+    <w:basedOn w:val="Fontepargpadro"/>
+    <w:uiPriority w:val="99"/>
+    <w:unhideWhenUsed/>
+    <w:rsid w:val="00970FB8"/>
+    <w:rPr>
+      <w:color w:val="467886" w:themeColor="hyperlink"/>
+      <w:u w:val="single"/>
+    </w:rPr>
+  </w:style>
+  <w:style w:type="character" w:styleId="MenoPendente">
+    <w:name w:val="Unresolved Mention"/>
+    <w:basedOn w:val="Fontepargpadro"/>
+    <w:uiPriority w:val="99"/>
+    <w:semiHidden/>
+    <w:unhideWhenUsed/>
+    <w:rsid w:val="00970FB8"/>
+    <w:rPr>
+      <w:color w:val="605E5C"/>
+      <w:shd w:val="clear" w:color="auto" w:fill="E1DFDD"/>
     </w:rPr>
   </w:style>
 </w:styles>

</xml_diff>